<commit_message>
Cleaned up wiring on the simulink model re-arranged ControlDesign.m so position control code would work (caleb had it disabled)
Updated the Simulink Model Drawings.docx to latest version so David can review these.

Started updating labview code for new R2R controller variables (don't compute 1/x variables in FPGA - pass them down instead)
Started implementing the motion observer and controller from the new simulink model CalebsModel_v5.mdl
</commit_message>
<xml_diff>
--- a/Hardware Documentation/Matlab Calculations/Simulink Model Drawings.docx
+++ b/Hardware Documentation/Matlab Calculations/Simulink Model Drawings.docx
@@ -8,9 +8,9 @@
           <w:noProof/>
         </w:rPr>
         <w:drawing>
-          <wp:inline distT="0" distB="0" distL="0" distR="0" wp14:anchorId="53E0BB3F" wp14:editId="1D17E3FB">
-            <wp:extent cx="5943600" cy="3590925"/>
-            <wp:effectExtent l="0" t="0" r="0" b="9525"/>
+          <wp:inline distT="0" distB="0" distL="0" distR="0" wp14:anchorId="36DB5E43" wp14:editId="5E02A18E">
+            <wp:extent cx="5943600" cy="3573145"/>
+            <wp:effectExtent l="0" t="0" r="0" b="8255"/>
             <wp:docPr id="1" name="Picture 1"/>
             <wp:cNvGraphicFramePr>
               <a:graphicFrameLocks xmlns:a="http://schemas.openxmlformats.org/drawingml/2006/main" noChangeAspect="1"/>
@@ -31,7 +31,7 @@
                   <pic:spPr>
                     <a:xfrm>
                       <a:off x="0" y="0"/>
-                      <a:ext cx="5943600" cy="3590925"/>
+                      <a:ext cx="5943600" cy="3573145"/>
                     </a:xfrm>
                     <a:prstGeom prst="rect">
                       <a:avLst/>
@@ -51,10 +51,10 @@
           <w:noProof/>
         </w:rPr>
         <w:drawing>
-          <wp:inline distT="0" distB="0" distL="0" distR="0" wp14:anchorId="7DB9CC7E" wp14:editId="16EFD884">
-            <wp:extent cx="5943600" cy="3590925"/>
-            <wp:effectExtent l="0" t="0" r="0" b="9525"/>
-            <wp:docPr id="14" name="Picture 14"/>
+          <wp:inline distT="0" distB="0" distL="0" distR="0" wp14:anchorId="27435421" wp14:editId="4314F641">
+            <wp:extent cx="5943600" cy="3573145"/>
+            <wp:effectExtent l="0" t="0" r="0" b="8255"/>
+            <wp:docPr id="4" name="Picture 4"/>
             <wp:cNvGraphicFramePr>
               <a:graphicFrameLocks xmlns:a="http://schemas.openxmlformats.org/drawingml/2006/main" noChangeAspect="1"/>
             </wp:cNvGraphicFramePr>
@@ -74,7 +74,7 @@
                   <pic:spPr>
                     <a:xfrm>
                       <a:off x="0" y="0"/>
-                      <a:ext cx="5943600" cy="3590925"/>
+                      <a:ext cx="5943600" cy="3573145"/>
                     </a:xfrm>
                     <a:prstGeom prst="rect">
                       <a:avLst/>
@@ -94,10 +94,10 @@
         </w:rPr>
         <w:lastRenderedPageBreak/>
         <w:drawing>
-          <wp:inline distT="0" distB="0" distL="0" distR="0" wp14:anchorId="0207492D" wp14:editId="0E022C11">
-            <wp:extent cx="5943600" cy="3590925"/>
-            <wp:effectExtent l="0" t="0" r="0" b="9525"/>
-            <wp:docPr id="15" name="Picture 15"/>
+          <wp:inline distT="0" distB="0" distL="0" distR="0" wp14:anchorId="03F4EA27" wp14:editId="175382EC">
+            <wp:extent cx="5943600" cy="3573145"/>
+            <wp:effectExtent l="0" t="0" r="0" b="8255"/>
+            <wp:docPr id="5" name="Picture 5"/>
             <wp:cNvGraphicFramePr>
               <a:graphicFrameLocks xmlns:a="http://schemas.openxmlformats.org/drawingml/2006/main" noChangeAspect="1"/>
             </wp:cNvGraphicFramePr>
@@ -117,7 +117,7 @@
                   <pic:spPr>
                     <a:xfrm>
                       <a:off x="0" y="0"/>
-                      <a:ext cx="5943600" cy="3590925"/>
+                      <a:ext cx="5943600" cy="3573145"/>
                     </a:xfrm>
                     <a:prstGeom prst="rect">
                       <a:avLst/>
@@ -340,8 +340,6 @@
           </wp:inline>
         </w:drawing>
       </w:r>
-      <w:bookmarkStart w:id="0" w:name="_GoBack"/>
-      <w:bookmarkEnd w:id="0"/>
     </w:p>
     <w:p>
       <w:r>
@@ -349,10 +347,10 @@
           <w:noProof/>
         </w:rPr>
         <w:drawing>
-          <wp:inline distT="0" distB="0" distL="0" distR="0" wp14:anchorId="6B8CF77F" wp14:editId="7F60E71D">
-            <wp:extent cx="5943600" cy="3321685"/>
-            <wp:effectExtent l="0" t="0" r="0" b="0"/>
-            <wp:docPr id="10" name="Picture 10"/>
+          <wp:inline distT="0" distB="0" distL="0" distR="0" wp14:anchorId="09183076" wp14:editId="0D42767F">
+            <wp:extent cx="5943600" cy="3573145"/>
+            <wp:effectExtent l="0" t="0" r="0" b="8255"/>
+            <wp:docPr id="6" name="Picture 6"/>
             <wp:cNvGraphicFramePr>
               <a:graphicFrameLocks xmlns:a="http://schemas.openxmlformats.org/drawingml/2006/main" noChangeAspect="1"/>
             </wp:cNvGraphicFramePr>
@@ -372,7 +370,7 @@
                   <pic:spPr>
                     <a:xfrm>
                       <a:off x="0" y="0"/>
-                      <a:ext cx="5943600" cy="3321685"/>
+                      <a:ext cx="5943600" cy="3573145"/>
                     </a:xfrm>
                     <a:prstGeom prst="rect">
                       <a:avLst/>
@@ -384,6 +382,8 @@
           </wp:inline>
         </w:drawing>
       </w:r>
+      <w:bookmarkStart w:id="0" w:name="_GoBack"/>
+      <w:bookmarkEnd w:id="0"/>
     </w:p>
     <w:sectPr>
       <w:pgSz w:w="12240" w:h="15840"/>

</xml_diff>